<commit_message>
fix according to the changes
</commit_message>
<xml_diff>
--- a/remesh_writeup.docx
+++ b/remesh_writeup.docx
@@ -1382,7 +1382,7 @@
           <w:sz w:val="24"/>
           <w:szCs w:val="24"/>
         </w:rPr>
-        <w:t xml:space="preserve"> goes from 2 to 10 to find the optimal number of topics that would give us the most optimal coherence score.</w:t>
+        <w:t xml:space="preserve"> goes from 2 to </w:t>
       </w:r>
       <w:r>
         <w:rPr>
@@ -1390,7 +1390,7 @@
           <w:sz w:val="24"/>
           <w:szCs w:val="24"/>
         </w:rPr>
-        <w:t xml:space="preserve"> According to Figure 1, </w:t>
+        <w:t>9</w:t>
       </w:r>
       <w:r>
         <w:rPr>
@@ -1398,7 +1398,23 @@
           <w:sz w:val="24"/>
           <w:szCs w:val="24"/>
         </w:rPr>
-        <w:t xml:space="preserve">at </w:t>
+        <w:t xml:space="preserve"> to find the optimal number of topics that would give us the most optimal coherence score.</w:t>
+      </w:r>
+      <w:r>
+        <w:rPr>
+          <w:rFonts w:ascii="Times New Roman" w:eastAsiaTheme="minorEastAsia" w:hAnsi="Times New Roman" w:cs="Times New Roman"/>
+          <w:sz w:val="24"/>
+          <w:szCs w:val="24"/>
+        </w:rPr>
+        <w:t xml:space="preserve"> </w:t>
+      </w:r>
+      <w:r>
+        <w:rPr>
+          <w:rFonts w:ascii="Times New Roman" w:eastAsiaTheme="minorEastAsia" w:hAnsi="Times New Roman" w:cs="Times New Roman"/>
+          <w:sz w:val="24"/>
+          <w:szCs w:val="24"/>
+        </w:rPr>
+        <w:t xml:space="preserve">We choose the number of topics by looking at the knee parts and from figure 1, we choose </w:t>
       </w:r>
       <m:oMath>
         <m:r>
@@ -1416,7 +1432,7 @@
           <w:sz w:val="24"/>
           <w:szCs w:val="24"/>
         </w:rPr>
-        <w:t xml:space="preserve"> or the number of topics should be 4, we could get the highest coherence score.</w:t>
+        <w:t>.</w:t>
       </w:r>
     </w:p>
     <w:p>
@@ -1433,10 +1449,10 @@
           <w:noProof/>
         </w:rPr>
         <w:drawing>
-          <wp:inline distT="0" distB="0" distL="0" distR="0" wp14:anchorId="1CD2A4F8" wp14:editId="580F6CC6">
-            <wp:extent cx="4133850" cy="2657475"/>
-            <wp:effectExtent l="0" t="0" r="0" b="9525"/>
-            <wp:docPr id="5" name="Picture 5"/>
+          <wp:inline distT="0" distB="0" distL="0" distR="0" wp14:anchorId="310A72FD" wp14:editId="78EA1671">
+            <wp:extent cx="4010025" cy="2705100"/>
+            <wp:effectExtent l="0" t="0" r="9525" b="0"/>
+            <wp:docPr id="7" name="Picture 7"/>
             <wp:cNvGraphicFramePr>
               <a:graphicFrameLocks xmlns:a="http://schemas.openxmlformats.org/drawingml/2006/main" noChangeAspect="1"/>
             </wp:cNvGraphicFramePr>
@@ -1456,7 +1472,7 @@
                   <pic:spPr>
                     <a:xfrm>
                       <a:off x="0" y="0"/>
-                      <a:ext cx="4133850" cy="2657475"/>
+                      <a:ext cx="4010025" cy="2705100"/>
                     </a:xfrm>
                     <a:prstGeom prst="rect">
                       <a:avLst/>
@@ -1536,10 +1552,10 @@
         </w:rPr>
         <w:lastRenderedPageBreak/>
         <w:drawing>
-          <wp:inline distT="0" distB="0" distL="0" distR="0" wp14:anchorId="296EF950" wp14:editId="2E5E85BB">
-            <wp:extent cx="5943600" cy="2602230"/>
-            <wp:effectExtent l="0" t="0" r="0" b="7620"/>
-            <wp:docPr id="6" name="Picture 6"/>
+          <wp:inline distT="0" distB="0" distL="0" distR="0" wp14:anchorId="7A25A592" wp14:editId="74D72F0A">
+            <wp:extent cx="5943600" cy="2559685"/>
+            <wp:effectExtent l="0" t="0" r="0" b="0"/>
+            <wp:docPr id="10" name="Picture 10"/>
             <wp:cNvGraphicFramePr>
               <a:graphicFrameLocks xmlns:a="http://schemas.openxmlformats.org/drawingml/2006/main" noChangeAspect="1"/>
             </wp:cNvGraphicFramePr>
@@ -1559,7 +1575,7 @@
                   <pic:spPr>
                     <a:xfrm>
                       <a:off x="0" y="0"/>
-                      <a:ext cx="5943600" cy="2602230"/>
+                      <a:ext cx="5943600" cy="2559685"/>
                     </a:xfrm>
                     <a:prstGeom prst="rect">
                       <a:avLst/>
@@ -1622,10 +1638,10 @@
           <w:noProof/>
         </w:rPr>
         <w:drawing>
-          <wp:inline distT="0" distB="0" distL="0" distR="0" wp14:anchorId="59DEC20F" wp14:editId="318A4BB7">
-            <wp:extent cx="5943600" cy="1867535"/>
+          <wp:inline distT="0" distB="0" distL="0" distR="0" wp14:anchorId="16997D1C" wp14:editId="3DE6594E">
+            <wp:extent cx="5943600" cy="1848485"/>
             <wp:effectExtent l="0" t="0" r="0" b="0"/>
-            <wp:docPr id="8" name="Picture 8"/>
+            <wp:docPr id="11" name="Picture 11"/>
             <wp:cNvGraphicFramePr>
               <a:graphicFrameLocks xmlns:a="http://schemas.openxmlformats.org/drawingml/2006/main" noChangeAspect="1"/>
             </wp:cNvGraphicFramePr>
@@ -1645,7 +1661,7 @@
                   <pic:spPr>
                     <a:xfrm>
                       <a:off x="0" y="0"/>
-                      <a:ext cx="5943600" cy="1867535"/>
+                      <a:ext cx="5943600" cy="1848485"/>
                     </a:xfrm>
                     <a:prstGeom prst="rect">
                       <a:avLst/>
@@ -1731,9 +1747,9 @@
         </w:rPr>
         <w:lastRenderedPageBreak/>
         <w:drawing>
-          <wp:inline distT="0" distB="0" distL="0" distR="0" wp14:anchorId="44CBFDC5" wp14:editId="60D356CA">
-            <wp:extent cx="4010025" cy="2333625"/>
-            <wp:effectExtent l="0" t="0" r="9525" b="9525"/>
+          <wp:inline distT="0" distB="0" distL="0" distR="0" wp14:anchorId="765707C8" wp14:editId="03D27EB1">
+            <wp:extent cx="3924300" cy="2486025"/>
+            <wp:effectExtent l="0" t="0" r="0" b="9525"/>
             <wp:docPr id="1" name="Picture 1"/>
             <wp:cNvGraphicFramePr>
               <a:graphicFrameLocks xmlns:a="http://schemas.openxmlformats.org/drawingml/2006/main" noChangeAspect="1"/>
@@ -1754,7 +1770,7 @@
                   <pic:spPr>
                     <a:xfrm>
                       <a:off x="0" y="0"/>
-                      <a:ext cx="4010025" cy="2333625"/>
+                      <a:ext cx="3924300" cy="2486025"/>
                     </a:xfrm>
                     <a:prstGeom prst="rect">
                       <a:avLst/>
@@ -1808,7 +1824,39 @@
           <w:sz w:val="24"/>
           <w:szCs w:val="24"/>
         </w:rPr>
-        <w:t>that 46.3% of the text responses about the favorite feature on social media platform are related to “Easy to Access” topic while “Show Relevant Contents” has lowest number of favorable. However, since these answers are based on the questions of what features do the user like about the social media platforms that they use, all of these four topics should be taken into consideration to produce a new product.</w:t>
+        <w:t xml:space="preserve">that </w:t>
+      </w:r>
+      <w:r>
+        <w:rPr>
+          <w:rFonts w:ascii="Times New Roman" w:hAnsi="Times New Roman" w:cs="Times New Roman"/>
+          <w:sz w:val="24"/>
+          <w:szCs w:val="24"/>
+        </w:rPr>
+        <w:t>34.1</w:t>
+      </w:r>
+      <w:r>
+        <w:rPr>
+          <w:rFonts w:ascii="Times New Roman" w:hAnsi="Times New Roman" w:cs="Times New Roman"/>
+          <w:sz w:val="24"/>
+          <w:szCs w:val="24"/>
+        </w:rPr>
+        <w:t xml:space="preserve">% of the text responses about the favorite feature on social media platform are related to “Easy </w:t>
+      </w:r>
+      <w:r>
+        <w:rPr>
+          <w:rFonts w:ascii="Times New Roman" w:hAnsi="Times New Roman" w:cs="Times New Roman"/>
+          <w:sz w:val="24"/>
+          <w:szCs w:val="24"/>
+        </w:rPr>
+        <w:t>of Connectivity</w:t>
+      </w:r>
+      <w:r>
+        <w:rPr>
+          <w:rFonts w:ascii="Times New Roman" w:hAnsi="Times New Roman" w:cs="Times New Roman"/>
+          <w:sz w:val="24"/>
+          <w:szCs w:val="24"/>
+        </w:rPr>
+        <w:t>” topic while “Show Relevant Contents” has lowest number of favorable. However, since these answers are based on the questions of what features do the user like about the social media platforms that they use, all of these four topics should be taken into consideration to produce a new product.</w:t>
       </w:r>
     </w:p>
     <w:p>
@@ -1825,10 +1873,10 @@
           <w:noProof/>
         </w:rPr>
         <w:drawing>
-          <wp:inline distT="0" distB="0" distL="0" distR="0" wp14:anchorId="2B13C555" wp14:editId="62BDC15D">
-            <wp:extent cx="5943600" cy="3959225"/>
-            <wp:effectExtent l="0" t="0" r="0" b="3175"/>
-            <wp:docPr id="2" name="Picture 2"/>
+          <wp:inline distT="0" distB="0" distL="0" distR="0" wp14:anchorId="221CDD24" wp14:editId="53116FCC">
+            <wp:extent cx="5943600" cy="3992245"/>
+            <wp:effectExtent l="0" t="0" r="0" b="8255"/>
+            <wp:docPr id="12" name="Picture 12"/>
             <wp:cNvGraphicFramePr>
               <a:graphicFrameLocks xmlns:a="http://schemas.openxmlformats.org/drawingml/2006/main" noChangeAspect="1"/>
             </wp:cNvGraphicFramePr>
@@ -1848,7 +1896,7 @@
                   <pic:spPr>
                     <a:xfrm>
                       <a:off x="0" y="0"/>
-                      <a:ext cx="5943600" cy="3959225"/>
+                      <a:ext cx="5943600" cy="3992245"/>
                     </a:xfrm>
                     <a:prstGeom prst="rect">
                       <a:avLst/>
@@ -1876,6 +1924,7 @@
           <w:sz w:val="24"/>
           <w:szCs w:val="24"/>
         </w:rPr>
+        <w:lastRenderedPageBreak/>
         <w:t>(Figure 5)</w:t>
       </w:r>
     </w:p>
@@ -1894,7 +1943,6 @@
           <w:sz w:val="24"/>
           <w:szCs w:val="24"/>
         </w:rPr>
-        <w:lastRenderedPageBreak/>
         <w:t xml:space="preserve">We then take further analysis to learn more about the data. Figure 5 shows the frequency of responses from respondents if they are consistent with the previous answers or not when they are given the response from the same topic. As we can see, </w:t>
       </w:r>
       <w:r>
@@ -1919,7 +1967,23 @@
           <w:sz w:val="24"/>
           <w:szCs w:val="24"/>
         </w:rPr>
-        <w:t xml:space="preserve"> On the other hand, when the respondents are given responses with different topic from their answer in text responses, the results are quite interesting (Figure 6). There is a barely different in opinion with “Easy to Access.” However, there are a lot of agreements in the rest of the topics. This would give us a better idea of what feature we should prioritize to produce first.</w:t>
+        <w:t xml:space="preserve"> On the other hand, when the respondents are given responses with different topic from their answer in text responses, the results are quite interesting (Figure 6). </w:t>
+      </w:r>
+      <w:r>
+        <w:rPr>
+          <w:rFonts w:ascii="Times New Roman" w:hAnsi="Times New Roman" w:cs="Times New Roman"/>
+          <w:sz w:val="24"/>
+          <w:szCs w:val="24"/>
+        </w:rPr>
+        <w:t>Responses related to Ease of Connectivity still have the highest agreements</w:t>
+      </w:r>
+      <w:r>
+        <w:rPr>
+          <w:rFonts w:ascii="Times New Roman" w:hAnsi="Times New Roman" w:cs="Times New Roman"/>
+          <w:sz w:val="24"/>
+          <w:szCs w:val="24"/>
+        </w:rPr>
+        <w:t>. This would give us a better idea of what feature we should prioritize to produce first.</w:t>
       </w:r>
     </w:p>
     <w:p>
@@ -1946,10 +2010,10 @@
           <w:noProof/>
         </w:rPr>
         <w:drawing>
-          <wp:inline distT="0" distB="0" distL="0" distR="0" wp14:anchorId="3F748659" wp14:editId="65919947">
-            <wp:extent cx="5943600" cy="3997325"/>
-            <wp:effectExtent l="0" t="0" r="0" b="3175"/>
-            <wp:docPr id="3" name="Picture 3"/>
+          <wp:inline distT="0" distB="0" distL="0" distR="0" wp14:anchorId="598A44D6" wp14:editId="2C3ACE7D">
+            <wp:extent cx="5943600" cy="4076700"/>
+            <wp:effectExtent l="0" t="0" r="0" b="0"/>
+            <wp:docPr id="13" name="Picture 13"/>
             <wp:cNvGraphicFramePr>
               <a:graphicFrameLocks xmlns:a="http://schemas.openxmlformats.org/drawingml/2006/main" noChangeAspect="1"/>
             </wp:cNvGraphicFramePr>
@@ -1969,7 +2033,7 @@
                   <pic:spPr>
                     <a:xfrm>
                       <a:off x="0" y="0"/>
-                      <a:ext cx="5943600" cy="3997325"/>
+                      <a:ext cx="5943600" cy="4076700"/>
                     </a:xfrm>
                     <a:prstGeom prst="rect">
                       <a:avLst/>
@@ -2055,7 +2119,23 @@
           <w:sz w:val="24"/>
           <w:szCs w:val="24"/>
         </w:rPr>
-        <w:t>s that ‘Easy to Access’ is one of the most important features when using social media platforms and we can set the ‘Show Relevant Contents’ to lower priority since the number of responses related to this topic are quite low</w:t>
+        <w:t>s that ‘Ea</w:t>
+      </w:r>
+      <w:r>
+        <w:rPr>
+          <w:rFonts w:ascii="Times New Roman" w:hAnsi="Times New Roman" w:cs="Times New Roman"/>
+          <w:sz w:val="24"/>
+          <w:szCs w:val="24"/>
+        </w:rPr>
+        <w:t>se of Connectivity</w:t>
+      </w:r>
+      <w:r>
+        <w:rPr>
+          <w:rFonts w:ascii="Times New Roman" w:hAnsi="Times New Roman" w:cs="Times New Roman"/>
+          <w:sz w:val="24"/>
+          <w:szCs w:val="24"/>
+        </w:rPr>
+        <w:t>’ is one of the most important features when using social media platforms and we can set the ‘Show Relevant Contents’ to lower priority since the number of responses related to this topic are quite low</w:t>
       </w:r>
       <w:r>
         <w:rPr>
@@ -2089,10 +2169,10 @@
         </w:rPr>
         <w:lastRenderedPageBreak/>
         <w:drawing>
-          <wp:inline distT="0" distB="0" distL="0" distR="0" wp14:anchorId="5252848F" wp14:editId="42B43CD6">
-            <wp:extent cx="4019550" cy="2457450"/>
-            <wp:effectExtent l="0" t="0" r="0" b="0"/>
-            <wp:docPr id="4" name="Picture 4"/>
+          <wp:inline distT="0" distB="0" distL="0" distR="0" wp14:anchorId="292E6822" wp14:editId="745D983F">
+            <wp:extent cx="3638550" cy="2447925"/>
+            <wp:effectExtent l="0" t="0" r="0" b="9525"/>
+            <wp:docPr id="14" name="Picture 14"/>
             <wp:cNvGraphicFramePr>
               <a:graphicFrameLocks xmlns:a="http://schemas.openxmlformats.org/drawingml/2006/main" noChangeAspect="1"/>
             </wp:cNvGraphicFramePr>
@@ -2112,7 +2192,7 @@
                   <pic:spPr>
                     <a:xfrm>
                       <a:off x="0" y="0"/>
-                      <a:ext cx="4019550" cy="2457450"/>
+                      <a:ext cx="3638550" cy="2447925"/>
                     </a:xfrm>
                     <a:prstGeom prst="rect">
                       <a:avLst/>
@@ -2364,7 +2444,23 @@
           <w:sz w:val="24"/>
           <w:szCs w:val="24"/>
         </w:rPr>
-        <w:t>From all the above analysis, feature that helps users to access easily without any problems to their social media platforms should be the main priority to develop out new feature at Remesh. After that, we can consider developing the feature that can help users to use social media platform in an easier way. Feature related to showing relevant contents should be at low priority based on the responses from the respondents.</w:t>
+        <w:t xml:space="preserve">From all the above analysis, feature that helps users to </w:t>
+      </w:r>
+      <w:r>
+        <w:rPr>
+          <w:rFonts w:ascii="Times New Roman" w:hAnsi="Times New Roman" w:cs="Times New Roman"/>
+          <w:sz w:val="24"/>
+          <w:szCs w:val="24"/>
+        </w:rPr>
+        <w:t xml:space="preserve">have the feel of connectivity and the ease to </w:t>
+      </w:r>
+      <w:r>
+        <w:rPr>
+          <w:rFonts w:ascii="Times New Roman" w:hAnsi="Times New Roman" w:cs="Times New Roman"/>
+          <w:sz w:val="24"/>
+          <w:szCs w:val="24"/>
+        </w:rPr>
+        <w:t>access without any problems to their social media platforms should be the main priority to develop out new feature at Remesh. After that, we can consider developing the feature that can help users to use social media platform in an easier way. Feature related to showing relevant contents should be at low priority based on the responses from the respondents.</w:t>
       </w:r>
       <w:r>
         <w:rPr>

</xml_diff>